<commit_message>
update word with rms
</commit_message>
<xml_diff>
--- a/resultado.docx
+++ b/resultado.docx
@@ -42,6 +42,20 @@
         </w:rPr>
         <w:t>- Adrian Satiro Sivilha</w:t>
       </w:r>
+      <w:r>
+        <w:rPr>
+          <w:sz w:val="24"/>
+          <w:szCs w:val="24"/>
+        </w:rPr>
+        <w:t xml:space="preserve"> - </w:t>
+      </w:r>
+      <w:r>
+        <w:rPr>
+          <w:sz w:val="24"/>
+          <w:szCs w:val="24"/>
+        </w:rPr>
+        <w:t>rm97784</w:t>
+      </w:r>
     </w:p>
     <w:p>
       <w:pPr>
@@ -64,6 +78,13 @@
         </w:rPr>
         <w:t>Cauã Alencar Rojas Romero</w:t>
       </w:r>
+      <w:r>
+        <w:rPr>
+          <w:sz w:val="24"/>
+          <w:szCs w:val="24"/>
+        </w:rPr>
+        <w:t xml:space="preserve"> – rm98638</w:t>
+      </w:r>
     </w:p>
     <w:p>
       <w:pPr>
@@ -86,6 +107,20 @@
         </w:rPr>
         <w:t>Jaci Teixeira Santos</w:t>
       </w:r>
+      <w:r>
+        <w:rPr>
+          <w:sz w:val="24"/>
+          <w:szCs w:val="24"/>
+        </w:rPr>
+        <w:t xml:space="preserve"> - </w:t>
+      </w:r>
+      <w:r>
+        <w:rPr>
+          <w:sz w:val="24"/>
+          <w:szCs w:val="24"/>
+        </w:rPr>
+        <w:t>rm99627</w:t>
+      </w:r>
     </w:p>
     <w:p>
       <w:pPr>
@@ -108,6 +143,20 @@
         </w:rPr>
         <w:t>Pedro Henrique Nobrega de Castro Paterno</w:t>
       </w:r>
+      <w:r>
+        <w:rPr>
+          <w:sz w:val="24"/>
+          <w:szCs w:val="24"/>
+        </w:rPr>
+        <w:t xml:space="preserve"> - </w:t>
+      </w:r>
+      <w:r>
+        <w:rPr>
+          <w:sz w:val="24"/>
+          <w:szCs w:val="24"/>
+        </w:rPr>
+        <w:t>rm99726</w:t>
+      </w:r>
     </w:p>
     <w:p>
       <w:pPr>
@@ -129,6 +178,20 @@
           <w:szCs w:val="24"/>
         </w:rPr>
         <w:t>Sabrina Faustino do Prado</w:t>
+      </w:r>
+      <w:r>
+        <w:rPr>
+          <w:sz w:val="24"/>
+          <w:szCs w:val="24"/>
+        </w:rPr>
+        <w:t xml:space="preserve"> - </w:t>
+      </w:r>
+      <w:r>
+        <w:rPr>
+          <w:sz w:val="24"/>
+          <w:szCs w:val="24"/>
+        </w:rPr>
+        <w:t>rm99570</w:t>
       </w:r>
     </w:p>
     <w:p>
@@ -241,156 +304,172 @@
           <w:bCs/>
           <w:sz w:val="24"/>
           <w:szCs w:val="24"/>
-        </w:rPr>
-      </w:pPr>
-    </w:p>
-    <w:p>
-      <w:pPr>
-        <w:rPr>
-          <w:b/>
-          <w:bCs/>
-          <w:sz w:val="24"/>
-          <w:szCs w:val="24"/>
-        </w:rPr>
-      </w:pPr>
-    </w:p>
-    <w:p>
-      <w:pPr>
-        <w:rPr>
-          <w:b/>
-          <w:bCs/>
-          <w:sz w:val="24"/>
-          <w:szCs w:val="24"/>
-        </w:rPr>
-      </w:pPr>
-    </w:p>
-    <w:p>
-      <w:pPr>
-        <w:rPr>
-          <w:b/>
-          <w:bCs/>
-          <w:sz w:val="24"/>
-          <w:szCs w:val="24"/>
-        </w:rPr>
-      </w:pPr>
-    </w:p>
-    <w:p>
-      <w:pPr>
-        <w:rPr>
-          <w:b/>
-          <w:bCs/>
-          <w:sz w:val="24"/>
-          <w:szCs w:val="24"/>
-        </w:rPr>
-      </w:pPr>
-    </w:p>
-    <w:p>
-      <w:pPr>
-        <w:rPr>
-          <w:b/>
-          <w:bCs/>
-          <w:sz w:val="24"/>
-          <w:szCs w:val="24"/>
-        </w:rPr>
-      </w:pPr>
-    </w:p>
-    <w:p>
-      <w:pPr>
-        <w:rPr>
-          <w:b/>
-          <w:bCs/>
-          <w:sz w:val="24"/>
-          <w:szCs w:val="24"/>
-        </w:rPr>
-      </w:pPr>
-    </w:p>
-    <w:p>
-      <w:pPr>
-        <w:rPr>
-          <w:b/>
-          <w:bCs/>
-          <w:sz w:val="24"/>
-          <w:szCs w:val="24"/>
-        </w:rPr>
-      </w:pPr>
-    </w:p>
-    <w:p>
-      <w:pPr>
-        <w:rPr>
-          <w:b/>
-          <w:bCs/>
-          <w:sz w:val="24"/>
-          <w:szCs w:val="24"/>
-        </w:rPr>
-      </w:pPr>
-    </w:p>
-    <w:p>
-      <w:pPr>
-        <w:rPr>
-          <w:b/>
-          <w:bCs/>
-          <w:sz w:val="24"/>
-          <w:szCs w:val="24"/>
-        </w:rPr>
-      </w:pPr>
-    </w:p>
-    <w:p>
-      <w:pPr>
-        <w:rPr>
-          <w:b/>
-          <w:bCs/>
-          <w:sz w:val="24"/>
-          <w:szCs w:val="24"/>
-        </w:rPr>
-      </w:pPr>
-    </w:p>
-    <w:p>
-      <w:pPr>
-        <w:rPr>
-          <w:b/>
-          <w:bCs/>
-          <w:sz w:val="24"/>
-          <w:szCs w:val="24"/>
-        </w:rPr>
-      </w:pPr>
-    </w:p>
-    <w:p>
-      <w:pPr>
-        <w:rPr>
-          <w:b/>
-          <w:bCs/>
-          <w:sz w:val="24"/>
-          <w:szCs w:val="24"/>
-        </w:rPr>
-      </w:pPr>
-    </w:p>
-    <w:p>
-      <w:pPr>
-        <w:rPr>
-          <w:b/>
-          <w:bCs/>
-          <w:sz w:val="24"/>
-          <w:szCs w:val="24"/>
-        </w:rPr>
-      </w:pPr>
-    </w:p>
-    <w:p>
-      <w:pPr>
-        <w:rPr>
-          <w:b/>
-          <w:bCs/>
-          <w:sz w:val="24"/>
-          <w:szCs w:val="24"/>
-        </w:rPr>
-      </w:pPr>
-    </w:p>
-    <w:p>
-      <w:pPr>
-        <w:rPr>
-          <w:b/>
-          <w:bCs/>
-          <w:sz w:val="24"/>
-          <w:szCs w:val="24"/>
+          <w:lang w:val="en-US"/>
+        </w:rPr>
+      </w:pPr>
+    </w:p>
+    <w:p>
+      <w:pPr>
+        <w:rPr>
+          <w:b/>
+          <w:bCs/>
+          <w:sz w:val="24"/>
+          <w:szCs w:val="24"/>
+          <w:lang w:val="en-US"/>
+        </w:rPr>
+      </w:pPr>
+    </w:p>
+    <w:p>
+      <w:pPr>
+        <w:rPr>
+          <w:b/>
+          <w:bCs/>
+          <w:sz w:val="24"/>
+          <w:szCs w:val="24"/>
+          <w:lang w:val="en-US"/>
+        </w:rPr>
+      </w:pPr>
+    </w:p>
+    <w:p>
+      <w:pPr>
+        <w:rPr>
+          <w:b/>
+          <w:bCs/>
+          <w:sz w:val="24"/>
+          <w:szCs w:val="24"/>
+          <w:lang w:val="en-US"/>
+        </w:rPr>
+      </w:pPr>
+    </w:p>
+    <w:p>
+      <w:pPr>
+        <w:rPr>
+          <w:b/>
+          <w:bCs/>
+          <w:sz w:val="24"/>
+          <w:szCs w:val="24"/>
+          <w:lang w:val="en-US"/>
+        </w:rPr>
+      </w:pPr>
+    </w:p>
+    <w:p>
+      <w:pPr>
+        <w:rPr>
+          <w:b/>
+          <w:bCs/>
+          <w:sz w:val="24"/>
+          <w:szCs w:val="24"/>
+          <w:lang w:val="en-US"/>
+        </w:rPr>
+      </w:pPr>
+    </w:p>
+    <w:p>
+      <w:pPr>
+        <w:rPr>
+          <w:b/>
+          <w:bCs/>
+          <w:sz w:val="24"/>
+          <w:szCs w:val="24"/>
+          <w:lang w:val="en-US"/>
+        </w:rPr>
+      </w:pPr>
+    </w:p>
+    <w:p>
+      <w:pPr>
+        <w:rPr>
+          <w:b/>
+          <w:bCs/>
+          <w:sz w:val="24"/>
+          <w:szCs w:val="24"/>
+          <w:lang w:val="en-US"/>
+        </w:rPr>
+      </w:pPr>
+    </w:p>
+    <w:p>
+      <w:pPr>
+        <w:rPr>
+          <w:b/>
+          <w:bCs/>
+          <w:sz w:val="24"/>
+          <w:szCs w:val="24"/>
+          <w:lang w:val="en-US"/>
+        </w:rPr>
+      </w:pPr>
+    </w:p>
+    <w:p>
+      <w:pPr>
+        <w:rPr>
+          <w:b/>
+          <w:bCs/>
+          <w:sz w:val="24"/>
+          <w:szCs w:val="24"/>
+          <w:lang w:val="en-US"/>
+        </w:rPr>
+      </w:pPr>
+    </w:p>
+    <w:p>
+      <w:pPr>
+        <w:rPr>
+          <w:b/>
+          <w:bCs/>
+          <w:sz w:val="24"/>
+          <w:szCs w:val="24"/>
+          <w:lang w:val="en-US"/>
+        </w:rPr>
+      </w:pPr>
+    </w:p>
+    <w:p>
+      <w:pPr>
+        <w:rPr>
+          <w:b/>
+          <w:bCs/>
+          <w:sz w:val="24"/>
+          <w:szCs w:val="24"/>
+          <w:lang w:val="en-US"/>
+        </w:rPr>
+      </w:pPr>
+    </w:p>
+    <w:p>
+      <w:pPr>
+        <w:rPr>
+          <w:b/>
+          <w:bCs/>
+          <w:sz w:val="24"/>
+          <w:szCs w:val="24"/>
+          <w:lang w:val="en-US"/>
+        </w:rPr>
+      </w:pPr>
+    </w:p>
+    <w:p>
+      <w:pPr>
+        <w:rPr>
+          <w:b/>
+          <w:bCs/>
+          <w:sz w:val="24"/>
+          <w:szCs w:val="24"/>
+          <w:lang w:val="en-US"/>
+        </w:rPr>
+      </w:pPr>
+    </w:p>
+    <w:p>
+      <w:pPr>
+        <w:rPr>
+          <w:b/>
+          <w:bCs/>
+          <w:sz w:val="24"/>
+          <w:szCs w:val="24"/>
+          <w:lang w:val="en-US"/>
+        </w:rPr>
+      </w:pPr>
+    </w:p>
+    <w:p>
+      <w:pPr>
+        <w:rPr>
+          <w:b/>
+          <w:bCs/>
+          <w:sz w:val="24"/>
+          <w:szCs w:val="24"/>
+          <w:lang w:val="en-US"/>
         </w:rPr>
       </w:pPr>
     </w:p>
@@ -807,30 +886,14 @@
           <w:szCs w:val="24"/>
         </w:rPr>
         <w:lastRenderedPageBreak/>
-        <w:t>5</w:t>
-      </w:r>
-      <w:r>
-        <w:rPr>
-          <w:b/>
-          <w:bCs/>
-          <w:sz w:val="24"/>
-          <w:szCs w:val="24"/>
-        </w:rPr>
-        <w:t xml:space="preserve">. </w:t>
-      </w:r>
-      <w:r>
-        <w:rPr>
-          <w:sz w:val="24"/>
-          <w:szCs w:val="24"/>
-        </w:rPr>
-        <w:t xml:space="preserve">O código a seguir é referente </w:t>
-      </w:r>
-      <w:r>
-        <w:rPr>
-          <w:sz w:val="24"/>
-          <w:szCs w:val="24"/>
-        </w:rPr>
-        <w:t xml:space="preserve">ao css base: </w:t>
+        <w:t xml:space="preserve">5. </w:t>
+      </w:r>
+      <w:r>
+        <w:rPr>
+          <w:sz w:val="24"/>
+          <w:szCs w:val="24"/>
+        </w:rPr>
+        <w:t xml:space="preserve">O código a seguir é referente ao css base: </w:t>
       </w:r>
       <w:r>
         <w:rPr>
@@ -903,37 +966,14 @@
           <w:szCs w:val="24"/>
         </w:rPr>
         <w:lastRenderedPageBreak/>
-        <w:t>6</w:t>
-      </w:r>
-      <w:r>
-        <w:rPr>
-          <w:b/>
-          <w:bCs/>
-          <w:sz w:val="24"/>
-          <w:szCs w:val="24"/>
-        </w:rPr>
-        <w:t xml:space="preserve">. </w:t>
-      </w:r>
-      <w:r>
-        <w:rPr>
-          <w:sz w:val="24"/>
-          <w:szCs w:val="24"/>
-        </w:rPr>
-        <w:t xml:space="preserve">O código a seguir é referente ao css </w:t>
-      </w:r>
-      <w:r>
-        <w:rPr>
-          <w:sz w:val="24"/>
-          <w:szCs w:val="24"/>
-        </w:rPr>
-        <w:t>do cabeçalho</w:t>
-      </w:r>
-      <w:r>
-        <w:rPr>
-          <w:sz w:val="24"/>
-          <w:szCs w:val="24"/>
-        </w:rPr>
-        <w:t>:</w:t>
+        <w:t xml:space="preserve">6. </w:t>
+      </w:r>
+      <w:r>
+        <w:rPr>
+          <w:sz w:val="24"/>
+          <w:szCs w:val="24"/>
+        </w:rPr>
+        <w:t>O código a seguir é referente ao css do cabeçalho:</w:t>
       </w:r>
       <w:r>
         <w:rPr>
@@ -1006,30 +1046,14 @@
           <w:szCs w:val="24"/>
         </w:rPr>
         <w:lastRenderedPageBreak/>
-        <w:t>7</w:t>
-      </w:r>
-      <w:r>
-        <w:rPr>
-          <w:b/>
-          <w:bCs/>
-          <w:sz w:val="24"/>
-          <w:szCs w:val="24"/>
-        </w:rPr>
-        <w:t xml:space="preserve">. </w:t>
-      </w:r>
-      <w:r>
-        <w:rPr>
-          <w:sz w:val="24"/>
-          <w:szCs w:val="24"/>
-        </w:rPr>
-        <w:t xml:space="preserve">O código a seguir é referente ao css </w:t>
-      </w:r>
-      <w:r>
-        <w:rPr>
-          <w:sz w:val="24"/>
-          <w:szCs w:val="24"/>
-        </w:rPr>
-        <w:t>do conteúdo da index:</w:t>
+        <w:t xml:space="preserve">7. </w:t>
+      </w:r>
+      <w:r>
+        <w:rPr>
+          <w:sz w:val="24"/>
+          <w:szCs w:val="24"/>
+        </w:rPr>
+        <w:t>O código a seguir é referente ao css do conteúdo da index:</w:t>
       </w:r>
       <w:r>
         <w:rPr>
@@ -1102,37 +1126,14 @@
           <w:szCs w:val="24"/>
         </w:rPr>
         <w:lastRenderedPageBreak/>
-        <w:t>8</w:t>
-      </w:r>
-      <w:r>
-        <w:rPr>
-          <w:b/>
-          <w:bCs/>
-          <w:sz w:val="24"/>
-          <w:szCs w:val="24"/>
-        </w:rPr>
-        <w:t xml:space="preserve">. </w:t>
-      </w:r>
-      <w:r>
-        <w:rPr>
-          <w:sz w:val="24"/>
-          <w:szCs w:val="24"/>
-        </w:rPr>
-        <w:t xml:space="preserve">O código a seguir é referente ao css </w:t>
-      </w:r>
-      <w:r>
-        <w:rPr>
-          <w:sz w:val="24"/>
-          <w:szCs w:val="24"/>
-        </w:rPr>
-        <w:t>do conteúdo das pages</w:t>
-      </w:r>
-      <w:r>
-        <w:rPr>
-          <w:sz w:val="24"/>
-          <w:szCs w:val="24"/>
-        </w:rPr>
-        <w:t>:</w:t>
+        <w:t xml:space="preserve">8. </w:t>
+      </w:r>
+      <w:r>
+        <w:rPr>
+          <w:sz w:val="24"/>
+          <w:szCs w:val="24"/>
+        </w:rPr>
+        <w:t>O código a seguir é referente ao css do conteúdo das pages:</w:t>
       </w:r>
     </w:p>
     <w:p>
@@ -1259,37 +1260,14 @@
           <w:szCs w:val="24"/>
         </w:rPr>
         <w:lastRenderedPageBreak/>
-        <w:t>9</w:t>
-      </w:r>
-      <w:r>
-        <w:rPr>
-          <w:b/>
-          <w:bCs/>
-          <w:sz w:val="24"/>
-          <w:szCs w:val="24"/>
-        </w:rPr>
-        <w:t xml:space="preserve">. </w:t>
-      </w:r>
-      <w:r>
-        <w:rPr>
-          <w:sz w:val="24"/>
-          <w:szCs w:val="24"/>
-        </w:rPr>
-        <w:t xml:space="preserve">O código a seguir é referente ao css do </w:t>
-      </w:r>
-      <w:r>
-        <w:rPr>
-          <w:sz w:val="24"/>
-          <w:szCs w:val="24"/>
-        </w:rPr>
-        <w:t>rodape</w:t>
-      </w:r>
-      <w:r>
-        <w:rPr>
-          <w:sz w:val="24"/>
-          <w:szCs w:val="24"/>
-        </w:rPr>
-        <w:t>:</w:t>
+        <w:t xml:space="preserve">9. </w:t>
+      </w:r>
+      <w:r>
+        <w:rPr>
+          <w:sz w:val="24"/>
+          <w:szCs w:val="24"/>
+        </w:rPr>
+        <w:t>O código a seguir é referente ao css do rodape:</w:t>
       </w:r>
     </w:p>
     <w:p>
@@ -1371,37 +1349,14 @@
           <w:sz w:val="24"/>
           <w:szCs w:val="24"/>
         </w:rPr>
-        <w:t>10</w:t>
-      </w:r>
-      <w:r>
-        <w:rPr>
-          <w:b/>
-          <w:bCs/>
-          <w:sz w:val="24"/>
-          <w:szCs w:val="24"/>
-        </w:rPr>
-        <w:t xml:space="preserve">. </w:t>
-      </w:r>
-      <w:r>
-        <w:rPr>
-          <w:sz w:val="24"/>
-          <w:szCs w:val="24"/>
-        </w:rPr>
-        <w:t xml:space="preserve">O código a seguir é referente ao css </w:t>
-      </w:r>
-      <w:r>
-        <w:rPr>
-          <w:sz w:val="24"/>
-          <w:szCs w:val="24"/>
-        </w:rPr>
-        <w:t>principal da index</w:t>
-      </w:r>
-      <w:r>
-        <w:rPr>
-          <w:sz w:val="24"/>
-          <w:szCs w:val="24"/>
-        </w:rPr>
-        <w:t>:</w:t>
+        <w:t xml:space="preserve">10. </w:t>
+      </w:r>
+      <w:r>
+        <w:rPr>
+          <w:sz w:val="24"/>
+          <w:szCs w:val="24"/>
+        </w:rPr>
+        <w:t>O código a seguir é referente ao css principal da index:</w:t>
       </w:r>
     </w:p>
     <w:p>
@@ -1489,46 +1444,14 @@
           <w:sz w:val="24"/>
           <w:szCs w:val="24"/>
         </w:rPr>
-        <w:t>1</w:t>
-      </w:r>
-      <w:r>
-        <w:rPr>
-          <w:b/>
-          <w:bCs/>
-          <w:sz w:val="24"/>
-          <w:szCs w:val="24"/>
-        </w:rPr>
-        <w:t>1</w:t>
-      </w:r>
-      <w:r>
-        <w:rPr>
-          <w:b/>
-          <w:bCs/>
-          <w:sz w:val="24"/>
-          <w:szCs w:val="24"/>
-        </w:rPr>
-        <w:t xml:space="preserve">. </w:t>
-      </w:r>
-      <w:r>
-        <w:rPr>
-          <w:sz w:val="24"/>
-          <w:szCs w:val="24"/>
-        </w:rPr>
-        <w:t>O código a seguir é referente ao css principal d</w:t>
-      </w:r>
-      <w:r>
-        <w:rPr>
-          <w:sz w:val="24"/>
-          <w:szCs w:val="24"/>
-        </w:rPr>
-        <w:t>as pages</w:t>
-      </w:r>
-      <w:r>
-        <w:rPr>
-          <w:sz w:val="24"/>
-          <w:szCs w:val="24"/>
-        </w:rPr>
-        <w:t>:</w:t>
+        <w:t xml:space="preserve">11. </w:t>
+      </w:r>
+      <w:r>
+        <w:rPr>
+          <w:sz w:val="24"/>
+          <w:szCs w:val="24"/>
+        </w:rPr>
+        <w:t>O código a seguir é referente ao css principal das pages:</w:t>
       </w:r>
     </w:p>
     <w:p>

</xml_diff>